<commit_message>
ghesmati az mojodij ha avaz shod
</commit_message>
<xml_diff>
--- a/documents/1-descriptions/entity description.docx
+++ b/documents/1-descriptions/entity description.docx
@@ -4010,7 +4010,7 @@
             <w:pPr>
               <w:jc w:val="center"/>
               <w:rPr>
-                <w:rFonts w:cs="B Nazanin" w:hint="cs"/>
+                <w:rFonts w:cs="B Nazanin"/>
                 <w:rtl/>
               </w:rPr>
             </w:pPr>
@@ -4289,7 +4289,7 @@
           <w:p>
             <w:pPr>
               <w:rPr>
-                <w:rFonts w:cs="B Nazanin" w:hint="cs"/>
+                <w:rFonts w:cs="B Nazanin"/>
                 <w:rtl/>
               </w:rPr>
             </w:pPr>
@@ -4912,7 +4912,7 @@
             <w:pPr>
               <w:jc w:val="center"/>
               <w:rPr>
-                <w:rFonts w:cs="B Nazanin" w:hint="cs"/>
+                <w:rFonts w:cs="B Nazanin"/>
                 <w:rtl/>
               </w:rPr>
             </w:pPr>
@@ -4932,7 +4932,7 @@
             <w:pPr>
               <w:jc w:val="center"/>
               <w:rPr>
-                <w:rFonts w:cs="B Nazanin" w:hint="cs"/>
+                <w:rFonts w:cs="B Nazanin"/>
                 <w:rtl/>
               </w:rPr>
             </w:pPr>
@@ -4952,23 +4952,16 @@
           <w:p>
             <w:pPr>
               <w:rPr>
-                <w:rFonts w:cs="B Nazanin" w:hint="cs"/>
-                <w:rtl/>
-              </w:rPr>
-            </w:pPr>
-            <w:r>
-              <w:rPr>
-                <w:rFonts w:cs="B Nazanin" w:hint="cs"/>
-                <w:rtl/>
-              </w:rPr>
-              <w:t xml:space="preserve">واحدی یکتا برای هر </w:t>
-            </w:r>
-            <w:r>
-              <w:rPr>
-                <w:rFonts w:cs="B Nazanin" w:hint="cs"/>
-                <w:rtl/>
-              </w:rPr>
-              <w:t>مامور</w:t>
+                <w:rFonts w:cs="B Nazanin"/>
+                <w:rtl/>
+              </w:rPr>
+            </w:pPr>
+            <w:r>
+              <w:rPr>
+                <w:rFonts w:cs="B Nazanin" w:hint="cs"/>
+                <w:rtl/>
+              </w:rPr>
+              <w:t>واحدی یکتا برای هر مامور</w:t>
             </w:r>
           </w:p>
         </w:tc>
@@ -5076,21 +5069,7 @@
                 <w:rFonts w:cs="B Nazanin" w:hint="cs"/>
                 <w:rtl/>
               </w:rPr>
-              <w:t xml:space="preserve">واحدی یکتا برای هر </w:t>
-            </w:r>
-            <w:r>
-              <w:rPr>
-                <w:rFonts w:cs="B Nazanin" w:hint="cs"/>
-                <w:rtl/>
-              </w:rPr>
-              <w:t>گزارش</w:t>
-            </w:r>
-            <w:r>
-              <w:rPr>
-                <w:rFonts w:cs="B Nazanin" w:hint="cs"/>
-                <w:rtl/>
-              </w:rPr>
-              <w:t xml:space="preserve"> و کلید خارجی</w:t>
+              <w:t>واحدی یکتا برای هر گزارش و کلید خارجی</w:t>
             </w:r>
           </w:p>
         </w:tc>
@@ -5198,28 +5177,7 @@
                 <w:rFonts w:cs="B Nazanin" w:hint="cs"/>
                 <w:rtl/>
               </w:rPr>
-              <w:t xml:space="preserve">واحدی یکتا برای </w:t>
-            </w:r>
-            <w:r>
-              <w:rPr>
-                <w:rFonts w:cs="B Nazanin" w:hint="cs"/>
-                <w:rtl/>
-              </w:rPr>
-              <w:t xml:space="preserve"> </w:t>
-            </w:r>
-            <w:r>
-              <w:rPr>
-                <w:rFonts w:cs="B Nazanin" w:hint="cs"/>
-                <w:rtl/>
-              </w:rPr>
-              <w:t>پارکینگ</w:t>
-            </w:r>
-            <w:r>
-              <w:rPr>
-                <w:rFonts w:cs="B Nazanin" w:hint="cs"/>
-                <w:rtl/>
-              </w:rPr>
-              <w:t xml:space="preserve"> و کلید خارجی</w:t>
+              <w:t>واحدی یکتا برای  پارکینگ و کلید خارجی</w:t>
             </w:r>
           </w:p>
         </w:tc>
@@ -5990,7 +5948,7 @@
           <w:p>
             <w:pPr>
               <w:rPr>
-                <w:rFonts w:cs="B Nazanin" w:hint="cs"/>
+                <w:rFonts w:cs="B Nazanin"/>
                 <w:rtl/>
               </w:rPr>
             </w:pPr>
@@ -6394,7 +6352,7 @@
           <w:p>
             <w:pPr>
               <w:rPr>
-                <w:rFonts w:cs="B Nazanin" w:hint="cs"/>
+                <w:rFonts w:cs="B Nazanin"/>
                 <w:rtl/>
               </w:rPr>
             </w:pPr>
@@ -6672,7 +6630,6 @@
           <w:p>
             <w:pPr>
               <w:rPr>
-                <w:rFonts w:hint="cs"/>
                 <w:rtl/>
               </w:rPr>
             </w:pPr>
@@ -6921,14 +6878,7 @@
                 <w:rFonts w:cs="B Nazanin" w:hint="cs"/>
                 <w:rtl/>
               </w:rPr>
-              <w:t xml:space="preserve">واحدی یکتا برای هر </w:t>
-            </w:r>
-            <w:r>
-              <w:rPr>
-                <w:rFonts w:cs="B Nazanin" w:hint="cs"/>
-                <w:rtl/>
-              </w:rPr>
-              <w:t>مکان</w:t>
+              <w:t>واحدی یکتا برای هر مکان</w:t>
             </w:r>
           </w:p>
         </w:tc>
@@ -6969,14 +6919,12 @@
                 <w:rFonts w:asciiTheme="majorBidi" w:hAnsiTheme="majorBidi" w:cstheme="majorBidi"/>
               </w:rPr>
             </w:pPr>
-            <w:proofErr w:type="spellStart"/>
-            <w:r>
-              <w:rPr>
-                <w:rFonts w:asciiTheme="majorBidi" w:hAnsiTheme="majorBidi" w:cstheme="majorBidi"/>
-              </w:rPr>
-              <w:t>Address_Id</w:t>
-            </w:r>
-            <w:proofErr w:type="spellEnd"/>
+            <w:r>
+              <w:rPr>
+                <w:rFonts w:asciiTheme="majorBidi" w:hAnsiTheme="majorBidi" w:cstheme="majorBidi"/>
+              </w:rPr>
+              <w:t>Address</w:t>
+            </w:r>
           </w:p>
         </w:tc>
         <w:tc>
@@ -7036,14 +6984,7 @@
                 <w:rFonts w:cs="B Nazanin" w:hint="cs"/>
                 <w:rtl/>
               </w:rPr>
-              <w:t xml:space="preserve">واحدی یکتا برای هر </w:t>
-            </w:r>
-            <w:r>
-              <w:rPr>
-                <w:rFonts w:cs="B Nazanin" w:hint="cs"/>
-                <w:rtl/>
-              </w:rPr>
-              <w:t>آدرس وکلید خارجی</w:t>
+              <w:t>صفت مرکب است از ادرس محل پارک ها.</w:t>
             </w:r>
           </w:p>
         </w:tc>
@@ -7369,852 +7310,6 @@
           <w:p>
             <w:pPr>
               <w:jc w:val="center"/>
-              <w:rPr>
-                <w:rFonts w:cs="B Nazanin"/>
-                <w:rtl/>
-              </w:rPr>
-            </w:pPr>
-          </w:p>
-        </w:tc>
-      </w:tr>
-    </w:tbl>
-    <w:p>
-      <w:pPr>
-        <w:rPr>
-          <w:rFonts w:cs="B Nazanin"/>
-          <w:rtl/>
-        </w:rPr>
-      </w:pPr>
-    </w:p>
-    <w:tbl>
-      <w:tblPr>
-        <w:tblStyle w:val="TableGrid"/>
-        <w:bidiVisual/>
-        <w:tblW w:w="8795" w:type="dxa"/>
-        <w:jc w:val="center"/>
-        <w:tblLook w:val="04A0" w:firstRow="1" w:lastRow="0" w:firstColumn="1" w:lastColumn="0" w:noHBand="0" w:noVBand="1"/>
-      </w:tblPr>
-      <w:tblGrid>
-        <w:gridCol w:w="1458"/>
-        <w:gridCol w:w="1815"/>
-        <w:gridCol w:w="993"/>
-        <w:gridCol w:w="1417"/>
-        <w:gridCol w:w="1716"/>
-        <w:gridCol w:w="1396"/>
-      </w:tblGrid>
-      <w:tr>
-        <w:trPr>
-          <w:jc w:val="center"/>
-        </w:trPr>
-        <w:tc>
-          <w:tcPr>
-            <w:tcW w:w="3273" w:type="dxa"/>
-            <w:gridSpan w:val="2"/>
-          </w:tcPr>
-          <w:p>
-            <w:pPr>
-              <w:rPr>
-                <w:rFonts w:cs="B Nazanin"/>
-                <w:rtl/>
-              </w:rPr>
-            </w:pPr>
-            <w:r>
-              <w:rPr>
-                <w:rFonts w:cs="B Nazanin" w:hint="cs"/>
-                <w:rtl/>
-              </w:rPr>
-              <w:t>برنامه</w:t>
-            </w:r>
-            <w:r>
-              <w:rPr>
-                <w:rFonts w:cs="B Nazanin" w:hint="cs"/>
-                <w:rtl/>
-              </w:rPr>
-              <w:t>: سیستم مدیریت پارک</w:t>
-            </w:r>
-          </w:p>
-        </w:tc>
-        <w:tc>
-          <w:tcPr>
-            <w:tcW w:w="2410" w:type="dxa"/>
-            <w:gridSpan w:val="2"/>
-          </w:tcPr>
-          <w:p>
-            <w:pPr>
-              <w:rPr>
-                <w:rFonts w:cs="B Nazanin"/>
-              </w:rPr>
-            </w:pPr>
-            <w:r>
-              <w:rPr>
-                <w:rFonts w:cs="B Nazanin" w:hint="cs"/>
-                <w:rtl/>
-              </w:rPr>
-              <w:t>موجودیت:</w:t>
-            </w:r>
-            <w:r>
-              <w:rPr>
-                <w:rFonts w:cs="B Nazanin" w:hint="cs"/>
-                <w:rtl/>
-              </w:rPr>
-              <w:t xml:space="preserve"> </w:t>
-            </w:r>
-            <w:r>
-              <w:rPr>
-                <w:rFonts w:asciiTheme="majorBidi" w:hAnsiTheme="majorBidi" w:cstheme="majorBidi"/>
-              </w:rPr>
-              <w:t>Address</w:t>
-            </w:r>
-          </w:p>
-        </w:tc>
-        <w:tc>
-          <w:tcPr>
-            <w:tcW w:w="1716" w:type="dxa"/>
-          </w:tcPr>
-          <w:p>
-            <w:pPr>
-              <w:rPr>
-                <w:rFonts w:cs="B Nazanin"/>
-                <w:rtl/>
-              </w:rPr>
-            </w:pPr>
-            <w:r>
-              <w:rPr>
-                <w:rFonts w:cs="B Nazanin" w:hint="cs"/>
-                <w:rtl/>
-              </w:rPr>
-              <w:t>نسخه:1.0.0</w:t>
-            </w:r>
-          </w:p>
-        </w:tc>
-        <w:tc>
-          <w:tcPr>
-            <w:tcW w:w="1396" w:type="dxa"/>
-          </w:tcPr>
-          <w:p>
-            <w:pPr>
-              <w:rPr>
-                <w:rFonts w:cs="B Nazanin"/>
-                <w:rtl/>
-              </w:rPr>
-            </w:pPr>
-            <w:r>
-              <w:rPr>
-                <w:rFonts w:cs="B Nazanin" w:hint="cs"/>
-                <w:rtl/>
-              </w:rPr>
-              <w:t>تاریخ:7/2/97</w:t>
-            </w:r>
-          </w:p>
-        </w:tc>
-      </w:tr>
-      <w:tr>
-        <w:trPr>
-          <w:trHeight w:val="779"/>
-          <w:jc w:val="center"/>
-        </w:trPr>
-        <w:tc>
-          <w:tcPr>
-            <w:tcW w:w="8795" w:type="dxa"/>
-            <w:gridSpan w:val="6"/>
-          </w:tcPr>
-          <w:p>
-            <w:pPr>
-              <w:rPr>
-                <w:rFonts w:hint="cs"/>
-                <w:rtl/>
-              </w:rPr>
-            </w:pPr>
-            <w:r>
-              <w:rPr>
-                <w:rFonts w:cs="B Nazanin" w:hint="cs"/>
-                <w:rtl/>
-              </w:rPr>
-              <w:t>شرح:</w:t>
-            </w:r>
-            <w:r>
-              <w:rPr>
-                <w:rFonts w:hint="cs"/>
-                <w:rtl/>
-              </w:rPr>
-              <w:t xml:space="preserve"> آدرس مکان ها</w:t>
-            </w:r>
-            <w:r>
-              <w:rPr>
-                <w:rFonts w:hint="cs"/>
-                <w:rtl/>
-              </w:rPr>
-              <w:t xml:space="preserve"> در شهرهایه مختلف است.</w:t>
-            </w:r>
-          </w:p>
-        </w:tc>
-      </w:tr>
-      <w:tr>
-        <w:trPr>
-          <w:jc w:val="center"/>
-        </w:trPr>
-        <w:tc>
-          <w:tcPr>
-            <w:tcW w:w="1458" w:type="dxa"/>
-          </w:tcPr>
-          <w:p>
-            <w:pPr>
-              <w:jc w:val="center"/>
-              <w:rPr>
-                <w:rFonts w:cs="B Nazanin"/>
-                <w:rtl/>
-              </w:rPr>
-            </w:pPr>
-            <w:r>
-              <w:rPr>
-                <w:rFonts w:cs="B Nazanin" w:hint="cs"/>
-                <w:rtl/>
-              </w:rPr>
-              <w:t>کلید</w:t>
-            </w:r>
-          </w:p>
-        </w:tc>
-        <w:tc>
-          <w:tcPr>
-            <w:tcW w:w="1815" w:type="dxa"/>
-          </w:tcPr>
-          <w:p>
-            <w:pPr>
-              <w:jc w:val="center"/>
-              <w:rPr>
-                <w:rFonts w:cs="B Nazanin"/>
-                <w:rtl/>
-              </w:rPr>
-            </w:pPr>
-            <w:r>
-              <w:rPr>
-                <w:rFonts w:cs="B Nazanin" w:hint="cs"/>
-                <w:rtl/>
-              </w:rPr>
-              <w:t>صفت</w:t>
-            </w:r>
-          </w:p>
-        </w:tc>
-        <w:tc>
-          <w:tcPr>
-            <w:tcW w:w="993" w:type="dxa"/>
-          </w:tcPr>
-          <w:p>
-            <w:pPr>
-              <w:jc w:val="center"/>
-              <w:rPr>
-                <w:rFonts w:cs="B Nazanin"/>
-                <w:rtl/>
-              </w:rPr>
-            </w:pPr>
-            <w:r>
-              <w:rPr>
-                <w:rFonts w:cs="B Nazanin" w:hint="cs"/>
-                <w:rtl/>
-              </w:rPr>
-              <w:t>نوع</w:t>
-            </w:r>
-          </w:p>
-        </w:tc>
-        <w:tc>
-          <w:tcPr>
-            <w:tcW w:w="1417" w:type="dxa"/>
-          </w:tcPr>
-          <w:p>
-            <w:pPr>
-              <w:jc w:val="center"/>
-              <w:rPr>
-                <w:rFonts w:cs="B Nazanin"/>
-                <w:rtl/>
-              </w:rPr>
-            </w:pPr>
-            <w:r>
-              <w:rPr>
-                <w:rFonts w:cs="B Nazanin" w:hint="cs"/>
-                <w:rtl/>
-              </w:rPr>
-              <w:t>اجباری</w:t>
-            </w:r>
-          </w:p>
-        </w:tc>
-        <w:tc>
-          <w:tcPr>
-            <w:tcW w:w="3112" w:type="dxa"/>
-            <w:gridSpan w:val="2"/>
-          </w:tcPr>
-          <w:p>
-            <w:pPr>
-              <w:jc w:val="center"/>
-              <w:rPr>
-                <w:rFonts w:cs="B Nazanin"/>
-                <w:rtl/>
-              </w:rPr>
-            </w:pPr>
-            <w:r>
-              <w:rPr>
-                <w:rFonts w:cs="B Nazanin" w:hint="cs"/>
-                <w:rtl/>
-              </w:rPr>
-              <w:t>توضیح</w:t>
-            </w:r>
-          </w:p>
-        </w:tc>
-      </w:tr>
-      <w:tr>
-        <w:trPr>
-          <w:jc w:val="center"/>
-        </w:trPr>
-        <w:tc>
-          <w:tcPr>
-            <w:tcW w:w="1458" w:type="dxa"/>
-          </w:tcPr>
-          <w:p>
-            <w:pPr>
-              <w:jc w:val="center"/>
-              <w:rPr>
-                <w:rFonts w:cs="B Nazanin"/>
-                <w:rtl/>
-              </w:rPr>
-            </w:pPr>
-          </w:p>
-        </w:tc>
-        <w:tc>
-          <w:tcPr>
-            <w:tcW w:w="1815" w:type="dxa"/>
-          </w:tcPr>
-          <w:p>
-            <w:pPr>
-              <w:jc w:val="center"/>
-              <w:rPr>
-                <w:rFonts w:asciiTheme="majorBidi" w:hAnsiTheme="majorBidi" w:cstheme="majorBidi"/>
-              </w:rPr>
-            </w:pPr>
-            <w:proofErr w:type="spellStart"/>
-            <w:r>
-              <w:rPr>
-                <w:rFonts w:asciiTheme="majorBidi" w:hAnsiTheme="majorBidi" w:cstheme="majorBidi"/>
-              </w:rPr>
-              <w:t>Address_Id</w:t>
-            </w:r>
-            <w:proofErr w:type="spellEnd"/>
-          </w:p>
-        </w:tc>
-        <w:tc>
-          <w:tcPr>
-            <w:tcW w:w="993" w:type="dxa"/>
-          </w:tcPr>
-          <w:p>
-            <w:pPr>
-              <w:jc w:val="center"/>
-              <w:rPr>
-                <w:rFonts w:asciiTheme="majorBidi" w:hAnsiTheme="majorBidi" w:cstheme="majorBidi"/>
-                <w:rtl/>
-              </w:rPr>
-            </w:pPr>
-            <w:r>
-              <w:rPr>
-                <w:rFonts w:asciiTheme="majorBidi" w:hAnsiTheme="majorBidi" w:cstheme="majorBidi"/>
-              </w:rPr>
-              <w:t>Numeric</w:t>
-            </w:r>
-          </w:p>
-        </w:tc>
-        <w:tc>
-          <w:tcPr>
-            <w:tcW w:w="1417" w:type="dxa"/>
-          </w:tcPr>
-          <w:p>
-            <w:pPr>
-              <w:jc w:val="center"/>
-              <w:rPr>
-                <w:rFonts w:asciiTheme="majorBidi" w:hAnsiTheme="majorBidi" w:cstheme="majorBidi"/>
-                <w:rtl/>
-              </w:rPr>
-            </w:pPr>
-            <w:r>
-              <w:rPr>
-                <w:rFonts w:asciiTheme="majorBidi" w:hAnsiTheme="majorBidi" w:cstheme="majorBidi"/>
-              </w:rPr>
-              <w:t>Y</w:t>
-            </w:r>
-          </w:p>
-        </w:tc>
-        <w:tc>
-          <w:tcPr>
-            <w:tcW w:w="3112" w:type="dxa"/>
-            <w:gridSpan w:val="2"/>
-          </w:tcPr>
-          <w:p>
-            <w:pPr>
-              <w:rPr>
-                <w:rFonts w:cs="B Nazanin"/>
-                <w:rtl/>
-              </w:rPr>
-            </w:pPr>
-            <w:r>
-              <w:rPr>
-                <w:rFonts w:cs="B Nazanin" w:hint="cs"/>
-                <w:rtl/>
-              </w:rPr>
-              <w:t xml:space="preserve">واحدی یکتا برای هر آدرس </w:t>
-            </w:r>
-          </w:p>
-        </w:tc>
-      </w:tr>
-      <w:tr>
-        <w:trPr>
-          <w:jc w:val="center"/>
-        </w:trPr>
-        <w:tc>
-          <w:tcPr>
-            <w:tcW w:w="1458" w:type="dxa"/>
-          </w:tcPr>
-          <w:p>
-            <w:pPr>
-              <w:jc w:val="center"/>
-              <w:rPr>
-                <w:rFonts w:cs="B Nazanin"/>
-                <w:rtl/>
-              </w:rPr>
-            </w:pPr>
-          </w:p>
-        </w:tc>
-        <w:tc>
-          <w:tcPr>
-            <w:tcW w:w="1815" w:type="dxa"/>
-          </w:tcPr>
-          <w:p>
-            <w:pPr>
-              <w:jc w:val="center"/>
-              <w:rPr>
-                <w:rFonts w:asciiTheme="majorBidi" w:hAnsiTheme="majorBidi" w:cstheme="majorBidi"/>
-              </w:rPr>
-            </w:pPr>
-            <w:proofErr w:type="spellStart"/>
-            <w:r>
-              <w:rPr>
-                <w:rFonts w:asciiTheme="majorBidi" w:hAnsiTheme="majorBidi" w:cstheme="majorBidi"/>
-              </w:rPr>
-              <w:t>Place_Id</w:t>
-            </w:r>
-            <w:proofErr w:type="spellEnd"/>
-          </w:p>
-        </w:tc>
-        <w:tc>
-          <w:tcPr>
-            <w:tcW w:w="993" w:type="dxa"/>
-          </w:tcPr>
-          <w:p>
-            <w:pPr>
-              <w:jc w:val="center"/>
-              <w:rPr>
-                <w:rFonts w:asciiTheme="majorBidi" w:hAnsiTheme="majorBidi" w:cstheme="majorBidi"/>
-                <w:rtl/>
-              </w:rPr>
-            </w:pPr>
-            <w:r>
-              <w:rPr>
-                <w:rFonts w:asciiTheme="majorBidi" w:hAnsiTheme="majorBidi" w:cstheme="majorBidi"/>
-              </w:rPr>
-              <w:t>Numeric</w:t>
-            </w:r>
-          </w:p>
-        </w:tc>
-        <w:tc>
-          <w:tcPr>
-            <w:tcW w:w="1417" w:type="dxa"/>
-          </w:tcPr>
-          <w:p>
-            <w:pPr>
-              <w:jc w:val="center"/>
-              <w:rPr>
-                <w:rFonts w:asciiTheme="majorBidi" w:hAnsiTheme="majorBidi" w:cstheme="majorBidi"/>
-                <w:rtl/>
-              </w:rPr>
-            </w:pPr>
-            <w:r>
-              <w:rPr>
-                <w:rFonts w:asciiTheme="majorBidi" w:hAnsiTheme="majorBidi" w:cstheme="majorBidi"/>
-              </w:rPr>
-              <w:t>Y</w:t>
-            </w:r>
-          </w:p>
-        </w:tc>
-        <w:tc>
-          <w:tcPr>
-            <w:tcW w:w="3112" w:type="dxa"/>
-            <w:gridSpan w:val="2"/>
-          </w:tcPr>
-          <w:p>
-            <w:pPr>
-              <w:rPr>
-                <w:rFonts w:cs="B Nazanin"/>
-                <w:rtl/>
-              </w:rPr>
-            </w:pPr>
-            <w:r>
-              <w:rPr>
-                <w:rFonts w:cs="B Nazanin" w:hint="cs"/>
-                <w:rtl/>
-              </w:rPr>
-              <w:t xml:space="preserve">واحدی یکتا برای هر </w:t>
-            </w:r>
-            <w:r>
-              <w:rPr>
-                <w:rFonts w:cs="B Nazanin" w:hint="cs"/>
-                <w:rtl/>
-              </w:rPr>
-              <w:t>مکان</w:t>
-            </w:r>
-            <w:r>
-              <w:rPr>
-                <w:rFonts w:cs="B Nazanin" w:hint="cs"/>
-                <w:rtl/>
-              </w:rPr>
-              <w:t xml:space="preserve"> وکلید خارجی</w:t>
-            </w:r>
-          </w:p>
-        </w:tc>
-      </w:tr>
-      <w:tr>
-        <w:trPr>
-          <w:jc w:val="center"/>
-        </w:trPr>
-        <w:tc>
-          <w:tcPr>
-            <w:tcW w:w="1458" w:type="dxa"/>
-          </w:tcPr>
-          <w:p>
-            <w:pPr>
-              <w:jc w:val="center"/>
-              <w:rPr>
-                <w:rFonts w:cs="B Nazanin"/>
-                <w:rtl/>
-              </w:rPr>
-            </w:pPr>
-          </w:p>
-        </w:tc>
-        <w:tc>
-          <w:tcPr>
-            <w:tcW w:w="1815" w:type="dxa"/>
-          </w:tcPr>
-          <w:p>
-            <w:pPr>
-              <w:jc w:val="center"/>
-              <w:rPr>
-                <w:rFonts w:asciiTheme="majorBidi" w:hAnsiTheme="majorBidi" w:cstheme="majorBidi"/>
-                <w:rtl/>
-              </w:rPr>
-            </w:pPr>
-            <w:r>
-              <w:rPr>
-                <w:rFonts w:asciiTheme="majorBidi" w:hAnsiTheme="majorBidi" w:cstheme="majorBidi"/>
-              </w:rPr>
-              <w:t>City</w:t>
-            </w:r>
-          </w:p>
-        </w:tc>
-        <w:tc>
-          <w:tcPr>
-            <w:tcW w:w="993" w:type="dxa"/>
-          </w:tcPr>
-          <w:p>
-            <w:pPr>
-              <w:jc w:val="center"/>
-              <w:rPr>
-                <w:rFonts w:asciiTheme="majorBidi" w:hAnsiTheme="majorBidi" w:cstheme="majorBidi"/>
-              </w:rPr>
-            </w:pPr>
-            <w:r>
-              <w:rPr>
-                <w:rFonts w:asciiTheme="majorBidi" w:hAnsiTheme="majorBidi" w:cstheme="majorBidi"/>
-              </w:rPr>
-              <w:t>Text</w:t>
-            </w:r>
-          </w:p>
-        </w:tc>
-        <w:tc>
-          <w:tcPr>
-            <w:tcW w:w="1417" w:type="dxa"/>
-          </w:tcPr>
-          <w:p>
-            <w:pPr>
-              <w:jc w:val="center"/>
-              <w:rPr>
-                <w:rFonts w:asciiTheme="majorBidi" w:hAnsiTheme="majorBidi" w:cstheme="majorBidi"/>
-                <w:rtl/>
-              </w:rPr>
-            </w:pPr>
-            <w:r>
-              <w:rPr>
-                <w:rFonts w:asciiTheme="majorBidi" w:hAnsiTheme="majorBidi" w:cstheme="majorBidi"/>
-              </w:rPr>
-              <w:t>Y</w:t>
-            </w:r>
-          </w:p>
-        </w:tc>
-        <w:tc>
-          <w:tcPr>
-            <w:tcW w:w="3112" w:type="dxa"/>
-            <w:gridSpan w:val="2"/>
-          </w:tcPr>
-          <w:p>
-            <w:pPr>
-              <w:rPr>
-                <w:rFonts w:cs="B Nazanin"/>
-                <w:rtl/>
-              </w:rPr>
-            </w:pPr>
-            <w:r>
-              <w:rPr>
-                <w:rFonts w:cs="B Nazanin" w:hint="cs"/>
-                <w:rtl/>
-              </w:rPr>
-              <w:t>نام شهر</w:t>
-            </w:r>
-          </w:p>
-        </w:tc>
-      </w:tr>
-      <w:tr>
-        <w:trPr>
-          <w:jc w:val="center"/>
-        </w:trPr>
-        <w:tc>
-          <w:tcPr>
-            <w:tcW w:w="1458" w:type="dxa"/>
-          </w:tcPr>
-          <w:p>
-            <w:pPr>
-              <w:jc w:val="center"/>
-              <w:rPr>
-                <w:rFonts w:cs="B Nazanin"/>
-                <w:rtl/>
-              </w:rPr>
-            </w:pPr>
-          </w:p>
-        </w:tc>
-        <w:tc>
-          <w:tcPr>
-            <w:tcW w:w="1815" w:type="dxa"/>
-          </w:tcPr>
-          <w:p>
-            <w:pPr>
-              <w:jc w:val="center"/>
-              <w:rPr>
-                <w:rFonts w:asciiTheme="majorBidi" w:hAnsiTheme="majorBidi" w:cstheme="majorBidi"/>
-              </w:rPr>
-            </w:pPr>
-            <w:r>
-              <w:rPr>
-                <w:rFonts w:asciiTheme="majorBidi" w:hAnsiTheme="majorBidi" w:cstheme="majorBidi"/>
-              </w:rPr>
-              <w:t>Street</w:t>
-            </w:r>
-          </w:p>
-        </w:tc>
-        <w:tc>
-          <w:tcPr>
-            <w:tcW w:w="993" w:type="dxa"/>
-          </w:tcPr>
-          <w:p>
-            <w:pPr>
-              <w:jc w:val="center"/>
-              <w:rPr>
-                <w:rFonts w:asciiTheme="majorBidi" w:hAnsiTheme="majorBidi" w:cstheme="majorBidi"/>
-              </w:rPr>
-            </w:pPr>
-            <w:r>
-              <w:rPr>
-                <w:rFonts w:asciiTheme="majorBidi" w:hAnsiTheme="majorBidi" w:cstheme="majorBidi"/>
-              </w:rPr>
-              <w:t>Text</w:t>
-            </w:r>
-          </w:p>
-        </w:tc>
-        <w:tc>
-          <w:tcPr>
-            <w:tcW w:w="1417" w:type="dxa"/>
-          </w:tcPr>
-          <w:p>
-            <w:pPr>
-              <w:jc w:val="center"/>
-              <w:rPr>
-                <w:rFonts w:asciiTheme="majorBidi" w:hAnsiTheme="majorBidi" w:cstheme="majorBidi"/>
-                <w:rtl/>
-              </w:rPr>
-            </w:pPr>
-            <w:r>
-              <w:rPr>
-                <w:rFonts w:asciiTheme="majorBidi" w:hAnsiTheme="majorBidi" w:cstheme="majorBidi"/>
-              </w:rPr>
-              <w:t>Y</w:t>
-            </w:r>
-          </w:p>
-        </w:tc>
-        <w:tc>
-          <w:tcPr>
-            <w:tcW w:w="3112" w:type="dxa"/>
-            <w:gridSpan w:val="2"/>
-          </w:tcPr>
-          <w:p>
-            <w:pPr>
-              <w:rPr>
-                <w:rFonts w:cs="B Nazanin"/>
-                <w:rtl/>
-              </w:rPr>
-            </w:pPr>
-            <w:r>
-              <w:rPr>
-                <w:rFonts w:cs="B Nazanin" w:hint="cs"/>
-                <w:rtl/>
-              </w:rPr>
-              <w:t xml:space="preserve">نام </w:t>
-            </w:r>
-          </w:p>
-        </w:tc>
-      </w:tr>
-      <w:tr>
-        <w:trPr>
-          <w:jc w:val="center"/>
-        </w:trPr>
-        <w:tc>
-          <w:tcPr>
-            <w:tcW w:w="1458" w:type="dxa"/>
-          </w:tcPr>
-          <w:p>
-            <w:pPr>
-              <w:jc w:val="center"/>
-              <w:rPr>
-                <w:rFonts w:cs="B Nazanin"/>
-                <w:rtl/>
-              </w:rPr>
-            </w:pPr>
-          </w:p>
-        </w:tc>
-        <w:tc>
-          <w:tcPr>
-            <w:tcW w:w="1815" w:type="dxa"/>
-          </w:tcPr>
-          <w:p>
-            <w:pPr>
-              <w:jc w:val="center"/>
-              <w:rPr>
-                <w:rFonts w:cs="B Nazanin"/>
-                <w:rtl/>
-              </w:rPr>
-            </w:pPr>
-          </w:p>
-        </w:tc>
-        <w:tc>
-          <w:tcPr>
-            <w:tcW w:w="993" w:type="dxa"/>
-          </w:tcPr>
-          <w:p>
-            <w:pPr>
-              <w:jc w:val="center"/>
-              <w:rPr>
-                <w:rFonts w:cs="B Nazanin"/>
-                <w:rtl/>
-              </w:rPr>
-            </w:pPr>
-          </w:p>
-        </w:tc>
-        <w:tc>
-          <w:tcPr>
-            <w:tcW w:w="1417" w:type="dxa"/>
-          </w:tcPr>
-          <w:p>
-            <w:pPr>
-              <w:jc w:val="center"/>
-              <w:rPr>
-                <w:rFonts w:cs="B Nazanin"/>
-                <w:rtl/>
-              </w:rPr>
-            </w:pPr>
-          </w:p>
-        </w:tc>
-        <w:tc>
-          <w:tcPr>
-            <w:tcW w:w="3112" w:type="dxa"/>
-            <w:gridSpan w:val="2"/>
-          </w:tcPr>
-          <w:p>
-            <w:pPr>
-              <w:rPr>
-                <w:rFonts w:cs="B Nazanin"/>
-                <w:rtl/>
-              </w:rPr>
-            </w:pPr>
-          </w:p>
-        </w:tc>
-      </w:tr>
-      <w:tr>
-        <w:trPr>
-          <w:jc w:val="center"/>
-        </w:trPr>
-        <w:tc>
-          <w:tcPr>
-            <w:tcW w:w="1458" w:type="dxa"/>
-          </w:tcPr>
-          <w:p>
-            <w:pPr>
-              <w:jc w:val="center"/>
-              <w:rPr>
-                <w:rFonts w:cs="B Nazanin"/>
-                <w:rtl/>
-              </w:rPr>
-            </w:pPr>
-          </w:p>
-        </w:tc>
-        <w:tc>
-          <w:tcPr>
-            <w:tcW w:w="1815" w:type="dxa"/>
-          </w:tcPr>
-          <w:p>
-            <w:pPr>
-              <w:jc w:val="center"/>
-              <w:rPr>
-                <w:rFonts w:cs="B Nazanin"/>
-                <w:rtl/>
-              </w:rPr>
-            </w:pPr>
-          </w:p>
-        </w:tc>
-        <w:tc>
-          <w:tcPr>
-            <w:tcW w:w="993" w:type="dxa"/>
-          </w:tcPr>
-          <w:p>
-            <w:pPr>
-              <w:jc w:val="center"/>
-              <w:rPr>
-                <w:rFonts w:cs="B Nazanin"/>
-                <w:rtl/>
-              </w:rPr>
-            </w:pPr>
-          </w:p>
-        </w:tc>
-        <w:tc>
-          <w:tcPr>
-            <w:tcW w:w="1417" w:type="dxa"/>
-          </w:tcPr>
-          <w:p>
-            <w:pPr>
-              <w:jc w:val="center"/>
-              <w:rPr>
-                <w:rFonts w:cs="B Nazanin"/>
-                <w:rtl/>
-              </w:rPr>
-            </w:pPr>
-          </w:p>
-        </w:tc>
-        <w:tc>
-          <w:tcPr>
-            <w:tcW w:w="3112" w:type="dxa"/>
-            <w:gridSpan w:val="2"/>
-          </w:tcPr>
-          <w:p>
-            <w:pPr>
               <w:rPr>
                 <w:rFonts w:cs="B Nazanin"/>
                 <w:rtl/>

</xml_diff>